<commit_message>
added info to my About view
</commit_message>
<xml_diff>
--- a/English Language center.docx
+++ b/English Language center.docx
@@ -111,107 +111,132 @@
           <w:szCs w:val="24"/>
           <w:lang w:val="en-US"/>
         </w:rPr>
-        <w:t>As a user, I want to be able to see all services offered by the center. (English language classes, homework tutoring for middle and high school students, immigration services).</w:t>
-      </w:r>
-    </w:p>
-    <w:p>
-      <w:pPr>
-        <w:numPr>
-          <w:ilvl w:val="0"/>
-          <w:numId w:val="1"/>
-        </w:numPr>
-        <w:tabs>
-          <w:tab w:val="clear" w:pos="420"/>
-        </w:tabs>
-        <w:ind w:left="418" w:leftChars="0" w:hanging="418" w:firstLineChars="0"/>
-        <w:rPr>
-          <w:sz w:val="24"/>
-          <w:szCs w:val="24"/>
-          <w:lang w:val="en-US"/>
-        </w:rPr>
-      </w:pPr>
-      <w:r>
-        <w:rPr>
-          <w:sz w:val="24"/>
-          <w:szCs w:val="24"/>
-          <w:lang w:val="en-US"/>
-        </w:rPr>
-        <w:t>As a user, I want to be able to see the location of the center using a Google maps API.</w:t>
-      </w:r>
-    </w:p>
-    <w:p>
-      <w:pPr>
-        <w:numPr>
-          <w:ilvl w:val="0"/>
-          <w:numId w:val="1"/>
-        </w:numPr>
-        <w:tabs>
-          <w:tab w:val="clear" w:pos="420"/>
-        </w:tabs>
-        <w:ind w:left="418" w:leftChars="0" w:hanging="418" w:firstLineChars="0"/>
-        <w:rPr>
-          <w:sz w:val="24"/>
-          <w:szCs w:val="24"/>
-          <w:lang w:val="en-US"/>
-        </w:rPr>
-      </w:pPr>
-      <w:r>
-        <w:rPr>
-          <w:sz w:val="24"/>
-          <w:szCs w:val="24"/>
-          <w:lang w:val="en-US"/>
-        </w:rPr>
-        <w:t>As a user, I want to be able to view and download the 100 questions for passing the citizen exam.</w:t>
-      </w:r>
-    </w:p>
-    <w:p>
-      <w:pPr>
-        <w:numPr>
-          <w:ilvl w:val="0"/>
-          <w:numId w:val="1"/>
-        </w:numPr>
-        <w:tabs>
-          <w:tab w:val="clear" w:pos="420"/>
-        </w:tabs>
-        <w:ind w:left="418" w:leftChars="0" w:hanging="418" w:firstLineChars="0"/>
-        <w:rPr>
-          <w:sz w:val="24"/>
-          <w:szCs w:val="24"/>
-          <w:lang w:val="en-US"/>
-        </w:rPr>
-      </w:pPr>
-      <w:r>
-        <w:rPr>
-          <w:sz w:val="24"/>
-          <w:szCs w:val="24"/>
-          <w:lang w:val="en-US"/>
-        </w:rPr>
-        <w:t>As a user, I want to be able to take a practice test and see results.</w:t>
-      </w:r>
-    </w:p>
-    <w:p>
-      <w:pPr>
-        <w:numPr>
-          <w:ilvl w:val="0"/>
-          <w:numId w:val="1"/>
-        </w:numPr>
-        <w:tabs>
-          <w:tab w:val="clear" w:pos="420"/>
-        </w:tabs>
-        <w:ind w:left="418" w:leftChars="0" w:hanging="418" w:firstLineChars="0"/>
-        <w:rPr>
-          <w:sz w:val="24"/>
-          <w:szCs w:val="24"/>
-          <w:lang w:val="en-US"/>
-        </w:rPr>
-      </w:pPr>
-      <w:r>
-        <w:rPr>
-          <w:sz w:val="24"/>
-          <w:szCs w:val="24"/>
-          <w:lang w:val="en-US"/>
-        </w:rPr>
-        <w:t>As a user, I want to be able to view English language videos through the YouTube API.</w:t>
+        <w:t>As a visitor to the site, I want to be able to see all services offered by the center. (English language classes, homework tutoring for middle and high school students, immigration services).</w:t>
+      </w:r>
+    </w:p>
+    <w:p>
+      <w:pPr>
+        <w:numPr>
+          <w:ilvl w:val="0"/>
+          <w:numId w:val="1"/>
+        </w:numPr>
+        <w:tabs>
+          <w:tab w:val="clear" w:pos="420"/>
+        </w:tabs>
+        <w:ind w:left="418" w:leftChars="0" w:hanging="418" w:firstLineChars="0"/>
+        <w:rPr>
+          <w:sz w:val="24"/>
+          <w:szCs w:val="24"/>
+          <w:lang w:val="en-US"/>
+        </w:rPr>
+      </w:pPr>
+      <w:r>
+        <w:rPr>
+          <w:sz w:val="24"/>
+          <w:szCs w:val="24"/>
+          <w:lang w:val="en-US"/>
+        </w:rPr>
+        <w:t>As a visitor to the site, I want to be able to see the location of the center using a Google maps API.</w:t>
+      </w:r>
+    </w:p>
+    <w:p>
+      <w:pPr>
+        <w:numPr>
+          <w:ilvl w:val="0"/>
+          <w:numId w:val="1"/>
+        </w:numPr>
+        <w:tabs>
+          <w:tab w:val="clear" w:pos="420"/>
+        </w:tabs>
+        <w:ind w:left="418" w:leftChars="0" w:hanging="418" w:firstLineChars="0"/>
+        <w:rPr>
+          <w:sz w:val="24"/>
+          <w:szCs w:val="24"/>
+          <w:lang w:val="en-US"/>
+        </w:rPr>
+      </w:pPr>
+      <w:r>
+        <w:rPr>
+          <w:sz w:val="24"/>
+          <w:szCs w:val="24"/>
+          <w:lang w:val="en-US"/>
+        </w:rPr>
+        <w:t>As a visitor to the site, I want to be able to view the 100 questions for passing the citizen exam.</w:t>
+      </w:r>
+    </w:p>
+    <w:p>
+      <w:pPr>
+        <w:numPr>
+          <w:ilvl w:val="0"/>
+          <w:numId w:val="1"/>
+        </w:numPr>
+        <w:tabs>
+          <w:tab w:val="clear" w:pos="420"/>
+        </w:tabs>
+        <w:ind w:left="418" w:leftChars="0" w:hanging="418" w:firstLineChars="0"/>
+        <w:rPr>
+          <w:sz w:val="24"/>
+          <w:szCs w:val="24"/>
+          <w:lang w:val="en-US"/>
+        </w:rPr>
+      </w:pPr>
+      <w:r>
+        <w:rPr>
+          <w:sz w:val="24"/>
+          <w:szCs w:val="24"/>
+          <w:lang w:val="en-US"/>
+        </w:rPr>
+        <w:t>As a visitor to the site, I want to be able to take a practice test and see results (10 questions).</w:t>
+      </w:r>
+    </w:p>
+    <w:p>
+      <w:pPr>
+        <w:numPr>
+          <w:ilvl w:val="0"/>
+          <w:numId w:val="1"/>
+        </w:numPr>
+        <w:tabs>
+          <w:tab w:val="clear" w:pos="420"/>
+        </w:tabs>
+        <w:ind w:left="418" w:leftChars="0" w:hanging="418" w:firstLineChars="0"/>
+        <w:rPr>
+          <w:sz w:val="24"/>
+          <w:szCs w:val="24"/>
+          <w:lang w:val="en-US"/>
+        </w:rPr>
+      </w:pPr>
+      <w:r>
+        <w:rPr>
+          <w:sz w:val="24"/>
+          <w:szCs w:val="24"/>
+          <w:lang w:val="en-US"/>
+        </w:rPr>
+        <w:t>As a visitor to the site, I want to be able to view English language videos through the YouTube API.</w:t>
+      </w:r>
+    </w:p>
+    <w:p>
+      <w:pPr>
+        <w:numPr>
+          <w:ilvl w:val="0"/>
+          <w:numId w:val="1"/>
+        </w:numPr>
+        <w:tabs>
+          <w:tab w:val="clear" w:pos="420"/>
+        </w:tabs>
+        <w:ind w:left="418" w:leftChars="0" w:hanging="418" w:firstLineChars="0"/>
+        <w:rPr>
+          <w:sz w:val="24"/>
+          <w:szCs w:val="24"/>
+          <w:lang w:val="en-US"/>
+        </w:rPr>
+      </w:pPr>
+      <w:r>
+        <w:rPr>
+          <w:sz w:val="24"/>
+          <w:szCs w:val="24"/>
+          <w:lang w:val="en-US"/>
+        </w:rPr>
+        <w:t>As a visitor to the site, I want to be able to view upcoming events.</w:t>
       </w:r>
     </w:p>
     <w:p>
@@ -337,32 +362,7 @@
           <w:szCs w:val="24"/>
           <w:lang w:val="en-US"/>
         </w:rPr>
-        <w:t>As an admin, I want to be notified if someone requests information about the center.</w:t>
-      </w:r>
-    </w:p>
-    <w:p>
-      <w:pPr>
-        <w:numPr>
-          <w:ilvl w:val="0"/>
-          <w:numId w:val="1"/>
-        </w:numPr>
-        <w:tabs>
-          <w:tab w:val="clear" w:pos="420"/>
-        </w:tabs>
-        <w:ind w:left="418" w:leftChars="0" w:hanging="418" w:firstLineChars="0"/>
-        <w:rPr>
-          <w:sz w:val="24"/>
-          <w:szCs w:val="24"/>
-          <w:lang w:val="en-US"/>
-        </w:rPr>
-      </w:pPr>
-      <w:r>
-        <w:rPr>
-          <w:sz w:val="24"/>
-          <w:szCs w:val="24"/>
-          <w:lang w:val="en-US"/>
-        </w:rPr>
-        <w:t>As an admin, I want to be notified if someone takes a practice test.</w:t>
+        <w:t>As an admin, I want to be able to receive an email if someone requests information about the center. (built into the asp.net contact page)</w:t>
       </w:r>
     </w:p>
     <w:p>
@@ -437,17 +437,10 @@
           <w:szCs w:val="24"/>
           <w:lang w:val="en-US"/>
         </w:rPr>
-        <w:t>As an admin, I want to be able to view up coming events.</w:t>
+        <w:t>As an admin, I want to be able to view and post up coming events.</w:t>
       </w:r>
       <w:bookmarkStart w:id="0" w:name="_GoBack"/>
       <w:bookmarkEnd w:id="0"/>
-    </w:p>
-    <w:p>
-      <w:pPr>
-        <w:rPr>
-          <w:lang w:val="en-US"/>
-        </w:rPr>
-      </w:pPr>
     </w:p>
     <w:p>
       <w:pPr>

</xml_diff>